<commit_message>
13th question also added
</commit_message>
<xml_diff>
--- a/SQL Activities with Solution.docx
+++ b/SQL Activities with Solution.docx
@@ -7502,6 +7502,139 @@
         </w:rPr>
         <w:t xml:space="preserve">Ans. </w:t>
       </w:r>
+      <w:r>
+        <w:rPr>
+          <w:sz w:val="28"/>
+          <w:szCs w:val="28"/>
+        </w:rPr>
+        <w:t xml:space="preserve">select </w:t>
+      </w:r>
+      <w:proofErr w:type="spellStart"/>
+      <w:r>
+        <w:rPr>
+          <w:sz w:val="28"/>
+          <w:szCs w:val="28"/>
+        </w:rPr>
+        <w:t>moviename</w:t>
+      </w:r>
+      <w:proofErr w:type="spellEnd"/>
+      <w:r>
+        <w:rPr>
+          <w:sz w:val="28"/>
+          <w:szCs w:val="28"/>
+        </w:rPr>
+        <w:t>,</w:t>
+      </w:r>
+      <w:r>
+        <w:rPr>
+          <w:sz w:val="28"/>
+          <w:szCs w:val="28"/>
+        </w:rPr>
+        <w:t xml:space="preserve"> </w:t>
+      </w:r>
+      <w:r>
+        <w:rPr>
+          <w:sz w:val="28"/>
+          <w:szCs w:val="28"/>
+        </w:rPr>
+        <w:t xml:space="preserve">language, </w:t>
+      </w:r>
+      <w:proofErr w:type="spellStart"/>
+      <w:r>
+        <w:rPr>
+          <w:sz w:val="28"/>
+          <w:szCs w:val="28"/>
+        </w:rPr>
+        <w:t>productionid</w:t>
+      </w:r>
+      <w:proofErr w:type="spellEnd"/>
+      <w:r>
+        <w:rPr>
+          <w:sz w:val="28"/>
+          <w:szCs w:val="28"/>
+        </w:rPr>
+        <w:t xml:space="preserve"> from movie where </w:t>
+      </w:r>
+      <w:proofErr w:type="spellStart"/>
+      <w:r>
+        <w:rPr>
+          <w:sz w:val="28"/>
+          <w:szCs w:val="28"/>
+        </w:rPr>
+        <w:t>productionid</w:t>
+      </w:r>
+      <w:proofErr w:type="spellEnd"/>
+      <w:r>
+        <w:rPr>
+          <w:sz w:val="28"/>
+          <w:szCs w:val="28"/>
+        </w:rPr>
+        <w:t xml:space="preserve"> in (select </w:t>
+      </w:r>
+      <w:proofErr w:type="spellStart"/>
+      <w:r>
+        <w:rPr>
+          <w:sz w:val="28"/>
+          <w:szCs w:val="28"/>
+        </w:rPr>
+        <w:t>productionid</w:t>
+      </w:r>
+      <w:proofErr w:type="spellEnd"/>
+      <w:r>
+        <w:rPr>
+          <w:sz w:val="28"/>
+          <w:szCs w:val="28"/>
+        </w:rPr>
+        <w:t xml:space="preserve"> from movie group by </w:t>
+      </w:r>
+      <w:proofErr w:type="spellStart"/>
+      <w:r>
+        <w:rPr>
+          <w:sz w:val="28"/>
+          <w:szCs w:val="28"/>
+        </w:rPr>
+        <w:t>productionid</w:t>
+      </w:r>
+      <w:proofErr w:type="spellEnd"/>
+      <w:r>
+        <w:rPr>
+          <w:sz w:val="28"/>
+          <w:szCs w:val="28"/>
+        </w:rPr>
+        <w:t xml:space="preserve"> having </w:t>
+      </w:r>
+      <w:proofErr w:type="gramStart"/>
+      <w:r>
+        <w:rPr>
+          <w:sz w:val="28"/>
+          <w:szCs w:val="28"/>
+        </w:rPr>
+        <w:t>count(</w:t>
+      </w:r>
+      <w:proofErr w:type="gramEnd"/>
+      <w:r>
+        <w:rPr>
+          <w:sz w:val="28"/>
+          <w:szCs w:val="28"/>
+        </w:rPr>
+        <w:t xml:space="preserve">distinct language)&gt;1) order by </w:t>
+      </w:r>
+      <w:proofErr w:type="spellStart"/>
+      <w:r>
+        <w:rPr>
+          <w:sz w:val="28"/>
+          <w:szCs w:val="28"/>
+        </w:rPr>
+        <w:t>productionid</w:t>
+      </w:r>
+      <w:proofErr w:type="spellEnd"/>
+      <w:r>
+        <w:rPr>
+          <w:sz w:val="28"/>
+          <w:szCs w:val="28"/>
+        </w:rPr>
+        <w:t>;</w:t>
+      </w:r>
     </w:p>
     <w:p>
       <w:pPr>
@@ -8259,6 +8392,7 @@
           <w:sz w:val="28"/>
           <w:szCs w:val="28"/>
         </w:rPr>
+        <w:lastRenderedPageBreak/>
         <w:t xml:space="preserve">Ans. </w:t>
       </w:r>
       <w:r>
@@ -9092,6 +9226,7 @@
           <w:sz w:val="28"/>
           <w:szCs w:val="28"/>
         </w:rPr>
+        <w:lastRenderedPageBreak/>
         <w:t>10.</w:t>
       </w:r>
       <w:r>
@@ -9121,7 +9256,6 @@
           <w:sz w:val="28"/>
           <w:szCs w:val="28"/>
         </w:rPr>
-        <w:lastRenderedPageBreak/>
         <w:t xml:space="preserve">Ans. </w:t>
       </w:r>
       <w:r>

</xml_diff>